<commit_message>
Datadictionary en planning update
</commit_message>
<xml_diff>
--- a/Documentatie/Fase 2/Ontwerp_Data_Dictionary.docx
+++ b/Documentatie/Fase 2/Ontwerp_Data_Dictionary.docx
@@ -4590,7 +4590,6 @@
           <w:tcPr>
             <w:cnfStyle w:val="001000000000" w:firstRow="0" w:lastRow="0" w:firstColumn="1" w:lastColumn="0" w:oddVBand="0" w:evenVBand="0" w:oddHBand="0" w:evenHBand="0" w:firstRowFirstColumn="0" w:firstRowLastColumn="0" w:lastRowFirstColumn="0" w:lastRowLastColumn="0"/>
             <w:tcW w:w="1668" w:type="dxa"/>
-            <w:vAlign w:val="bottom"/>
           </w:tcPr>
           <w:p>
             <w:pPr>
@@ -4611,7 +4610,6 @@
         <w:tc>
           <w:tcPr>
             <w:tcW w:w="1701" w:type="dxa"/>
-            <w:vAlign w:val="bottom"/>
           </w:tcPr>
           <w:p>
             <w:pPr>
@@ -4657,6 +4655,9 @@
               <w:pStyle w:val="Geenafstand"/>
               <w:cnfStyle w:val="000000100000" w:firstRow="0" w:lastRow="0" w:firstColumn="0" w:lastColumn="0" w:oddVBand="0" w:evenVBand="0" w:oddHBand="1" w:evenHBand="0" w:firstRowFirstColumn="0" w:firstRowLastColumn="0" w:lastRowFirstColumn="0" w:lastRowLastColumn="0"/>
             </w:pPr>
+            <w:r>
+              <w:t>32</w:t>
+            </w:r>
           </w:p>
         </w:tc>
         <w:tc>
@@ -4692,7 +4693,6 @@
         <w:tc>
           <w:tcPr>
             <w:tcW w:w="1701" w:type="dxa"/>
-            <w:vAlign w:val="bottom"/>
           </w:tcPr>
           <w:p>
             <w:pPr>
@@ -4736,6 +4736,9 @@
               <w:pStyle w:val="Geenafstand"/>
               <w:cnfStyle w:val="000000000000" w:firstRow="0" w:lastRow="0" w:firstColumn="0" w:lastColumn="0" w:oddVBand="0" w:evenVBand="0" w:oddHBand="0" w:evenHBand="0" w:firstRowFirstColumn="0" w:firstRowLastColumn="0" w:lastRowFirstColumn="0" w:lastRowLastColumn="0"/>
             </w:pPr>
+            <w:r>
+              <w:t>256</w:t>
+            </w:r>
           </w:p>
         </w:tc>
         <w:tc>
@@ -4774,7 +4777,6 @@
         <w:tc>
           <w:tcPr>
             <w:tcW w:w="1701" w:type="dxa"/>
-            <w:vAlign w:val="bottom"/>
           </w:tcPr>
           <w:p>
             <w:pPr>
@@ -4854,7 +4856,6 @@
         <w:tc>
           <w:tcPr>
             <w:tcW w:w="1701" w:type="dxa"/>
-            <w:vAlign w:val="bottom"/>
           </w:tcPr>
           <w:p>
             <w:pPr>
@@ -4898,6 +4899,9 @@
               <w:pStyle w:val="Geenafstand"/>
               <w:cnfStyle w:val="000000000000" w:firstRow="0" w:lastRow="0" w:firstColumn="0" w:lastColumn="0" w:oddVBand="0" w:evenVBand="0" w:oddHBand="0" w:evenHBand="0" w:firstRowFirstColumn="0" w:firstRowLastColumn="0" w:lastRowFirstColumn="0" w:lastRowLastColumn="0"/>
             </w:pPr>
+            <w:r>
+              <w:t>256</w:t>
+            </w:r>
           </w:p>
         </w:tc>
         <w:tc>
@@ -4923,7 +4927,6 @@
           <w:tcPr>
             <w:cnfStyle w:val="001000000000" w:firstRow="0" w:lastRow="0" w:firstColumn="1" w:lastColumn="0" w:oddVBand="0" w:evenVBand="0" w:oddHBand="0" w:evenHBand="0" w:firstRowFirstColumn="0" w:firstRowLastColumn="0" w:lastRowFirstColumn="0" w:lastRowLastColumn="0"/>
             <w:tcW w:w="1668" w:type="dxa"/>
-            <w:vAlign w:val="bottom"/>
           </w:tcPr>
           <w:p>
             <w:pPr>
@@ -4944,7 +4947,6 @@
         <w:tc>
           <w:tcPr>
             <w:tcW w:w="1701" w:type="dxa"/>
-            <w:vAlign w:val="bottom"/>
           </w:tcPr>
           <w:p>
             <w:pPr>
@@ -4990,6 +4992,9 @@
               <w:pStyle w:val="Geenafstand"/>
               <w:cnfStyle w:val="000000100000" w:firstRow="0" w:lastRow="0" w:firstColumn="0" w:lastColumn="0" w:oddVBand="0" w:evenVBand="0" w:oddHBand="1" w:evenHBand="0" w:firstRowFirstColumn="0" w:firstRowLastColumn="0" w:lastRowFirstColumn="0" w:lastRowLastColumn="0"/>
             </w:pPr>
+            <w:r>
+              <w:t>32</w:t>
+            </w:r>
           </w:p>
         </w:tc>
         <w:tc>
@@ -5012,7 +5017,6 @@
           <w:tcPr>
             <w:cnfStyle w:val="001000000000" w:firstRow="0" w:lastRow="0" w:firstColumn="1" w:lastColumn="0" w:oddVBand="0" w:evenVBand="0" w:oddHBand="0" w:evenHBand="0" w:firstRowFirstColumn="0" w:firstRowLastColumn="0" w:lastRowFirstColumn="0" w:lastRowLastColumn="0"/>
             <w:tcW w:w="1668" w:type="dxa"/>
-            <w:vAlign w:val="bottom"/>
           </w:tcPr>
           <w:p>
             <w:pPr>
@@ -5033,7 +5037,6 @@
         <w:tc>
           <w:tcPr>
             <w:tcW w:w="1701" w:type="dxa"/>
-            <w:vAlign w:val="bottom"/>
           </w:tcPr>
           <w:p>
             <w:pPr>
@@ -5077,6 +5080,9 @@
               <w:pStyle w:val="Geenafstand"/>
               <w:cnfStyle w:val="000000000000" w:firstRow="0" w:lastRow="0" w:firstColumn="0" w:lastColumn="0" w:oddVBand="0" w:evenVBand="0" w:oddHBand="0" w:evenHBand="0" w:firstRowFirstColumn="0" w:firstRowLastColumn="0" w:lastRowFirstColumn="0" w:lastRowLastColumn="0"/>
             </w:pPr>
+            <w:r>
+              <w:t>128</w:t>
+            </w:r>
           </w:p>
         </w:tc>
         <w:tc>
@@ -5102,7 +5108,6 @@
           <w:tcPr>
             <w:cnfStyle w:val="001000000000" w:firstRow="0" w:lastRow="0" w:firstColumn="1" w:lastColumn="0" w:oddVBand="0" w:evenVBand="0" w:oddHBand="0" w:evenHBand="0" w:firstRowFirstColumn="0" w:firstRowLastColumn="0" w:lastRowFirstColumn="0" w:lastRowLastColumn="0"/>
             <w:tcW w:w="1668" w:type="dxa"/>
-            <w:vAlign w:val="bottom"/>
           </w:tcPr>
           <w:p>
             <w:pPr>
@@ -5123,7 +5128,6 @@
         <w:tc>
           <w:tcPr>
             <w:tcW w:w="1701" w:type="dxa"/>
-            <w:vAlign w:val="bottom"/>
           </w:tcPr>
           <w:p>
             <w:pPr>
@@ -5297,7 +5301,6 @@
           <w:tcPr>
             <w:cnfStyle w:val="001000000000" w:firstRow="0" w:lastRow="0" w:firstColumn="1" w:lastColumn="0" w:oddVBand="0" w:evenVBand="0" w:oddHBand="0" w:evenHBand="0" w:firstRowFirstColumn="0" w:firstRowLastColumn="0" w:lastRowFirstColumn="0" w:lastRowLastColumn="0"/>
             <w:tcW w:w="1526" w:type="dxa"/>
-            <w:vAlign w:val="bottom"/>
           </w:tcPr>
           <w:p>
             <w:pPr>
@@ -5318,7 +5321,6 @@
         <w:tc>
           <w:tcPr>
             <w:tcW w:w="1701" w:type="dxa"/>
-            <w:vAlign w:val="bottom"/>
           </w:tcPr>
           <w:p>
             <w:pPr>
@@ -5362,6 +5364,9 @@
               <w:pStyle w:val="Geenafstand"/>
               <w:cnfStyle w:val="000000100000" w:firstRow="0" w:lastRow="0" w:firstColumn="0" w:lastColumn="0" w:oddVBand="0" w:evenVBand="0" w:oddHBand="1" w:evenHBand="0" w:firstRowFirstColumn="0" w:firstRowLastColumn="0" w:lastRowFirstColumn="0" w:lastRowLastColumn="0"/>
             </w:pPr>
+            <w:r>
+              <w:t>32</w:t>
+            </w:r>
           </w:p>
         </w:tc>
         <w:tc>
@@ -5397,7 +5402,6 @@
         <w:tc>
           <w:tcPr>
             <w:tcW w:w="1701" w:type="dxa"/>
-            <w:vAlign w:val="bottom"/>
           </w:tcPr>
           <w:p>
             <w:pPr>
@@ -5441,6 +5445,9 @@
               <w:pStyle w:val="Geenafstand"/>
               <w:cnfStyle w:val="000000000000" w:firstRow="0" w:lastRow="0" w:firstColumn="0" w:lastColumn="0" w:oddVBand="0" w:evenVBand="0" w:oddHBand="0" w:evenHBand="0" w:firstRowFirstColumn="0" w:firstRowLastColumn="0" w:lastRowFirstColumn="0" w:lastRowLastColumn="0"/>
             </w:pPr>
+            <w:r>
+              <w:t>64</w:t>
+            </w:r>
           </w:p>
         </w:tc>
         <w:tc>
@@ -5457,6 +5464,8 @@
             </w:r>
           </w:p>
         </w:tc>
+        <w:bookmarkStart w:id="2" w:name="_GoBack"/>
+        <w:bookmarkEnd w:id="2"/>
       </w:tr>
       <w:tr>
         <w:trPr>
@@ -5479,7 +5488,6 @@
         <w:tc>
           <w:tcPr>
             <w:tcW w:w="1701" w:type="dxa"/>
-            <w:vAlign w:val="bottom"/>
           </w:tcPr>
           <w:p>
             <w:pPr>
@@ -5521,6 +5529,9 @@
               <w:pStyle w:val="Geenafstand"/>
               <w:cnfStyle w:val="000000100000" w:firstRow="0" w:lastRow="0" w:firstColumn="0" w:lastColumn="0" w:oddVBand="0" w:evenVBand="0" w:oddHBand="1" w:evenHBand="0" w:firstRowFirstColumn="0" w:firstRowLastColumn="0" w:lastRowFirstColumn="0" w:lastRowLastColumn="0"/>
             </w:pPr>
+            <w:r>
+              <w:t>64</w:t>
+            </w:r>
           </w:p>
         </w:tc>
         <w:tc>
@@ -5652,7 +5663,6 @@
           <w:tcPr>
             <w:cnfStyle w:val="001000000000" w:firstRow="0" w:lastRow="0" w:firstColumn="1" w:lastColumn="0" w:oddVBand="0" w:evenVBand="0" w:oddHBand="0" w:evenHBand="0" w:firstRowFirstColumn="0" w:firstRowLastColumn="0" w:lastRowFirstColumn="0" w:lastRowLastColumn="0"/>
             <w:tcW w:w="2547" w:type="dxa"/>
-            <w:vAlign w:val="bottom"/>
           </w:tcPr>
           <w:p>
             <w:pPr>
@@ -5673,7 +5683,6 @@
         <w:tc>
           <w:tcPr>
             <w:tcW w:w="2410" w:type="dxa"/>
-            <w:vAlign w:val="bottom"/>
           </w:tcPr>
           <w:p>
             <w:pPr>
@@ -5719,6 +5728,9 @@
               <w:pStyle w:val="Geenafstand"/>
               <w:cnfStyle w:val="000000100000" w:firstRow="0" w:lastRow="0" w:firstColumn="0" w:lastColumn="0" w:oddVBand="0" w:evenVBand="0" w:oddHBand="1" w:evenHBand="0" w:firstRowFirstColumn="0" w:firstRowLastColumn="0" w:lastRowFirstColumn="0" w:lastRowLastColumn="0"/>
             </w:pPr>
+            <w:r>
+              <w:t>256</w:t>
+            </w:r>
           </w:p>
         </w:tc>
         <w:tc>
@@ -5754,7 +5766,6 @@
         <w:tc>
           <w:tcPr>
             <w:tcW w:w="2410" w:type="dxa"/>
-            <w:vAlign w:val="bottom"/>
           </w:tcPr>
           <w:p>
             <w:pPr>
@@ -5813,11 +5824,9 @@
             <w:r>
               <w:t xml:space="preserve">Unieke </w:t>
             </w:r>
-            <w:proofErr w:type="spellStart"/>
-            <w:r>
-              <w:t>nummeriek</w:t>
-            </w:r>
-            <w:proofErr w:type="spellEnd"/>
+            <w:r>
+              <w:t>numeriek</w:t>
+            </w:r>
           </w:p>
         </w:tc>
       </w:tr>
@@ -5826,8 +5835,6 @@
       <w:pPr>
         <w:pStyle w:val="Geenafstand"/>
       </w:pPr>
-      <w:bookmarkStart w:id="2" w:name="_GoBack"/>
-      <w:bookmarkEnd w:id="2"/>
     </w:p>
     <w:sectPr>
       <w:footerReference w:type="default" r:id="rId9"/>
@@ -5892,8 +5899,44 @@
           <w:p>
             <w:pPr>
               <w:pStyle w:val="Voettekst"/>
-              <w:jc w:val="right"/>
+              <w:rPr>
+                <w:lang w:val="en-US"/>
+              </w:rPr>
             </w:pPr>
+            <w:r>
+              <w:rPr>
+                <w:lang w:val="en-US"/>
+              </w:rPr>
+              <w:t>Ontwerp Data Dictionary</w:t>
+            </w:r>
+          </w:p>
+          <w:p>
+            <w:pPr>
+              <w:pStyle w:val="Voettekst"/>
+              <w:rPr>
+                <w:lang w:val="en-US"/>
+              </w:rPr>
+            </w:pPr>
+            <w:r>
+              <w:rPr>
+                <w:lang w:val="en-US"/>
+              </w:rPr>
+              <w:t xml:space="preserve">RIO4-APO3A </w:t>
+            </w:r>
+          </w:p>
+          <w:p>
+            <w:pPr>
+              <w:pStyle w:val="Voettekst"/>
+            </w:pPr>
+            <w:r>
+              <w:t>Patrick van Batenburg, Steven Logghe</w:t>
+            </w:r>
+            <w:r>
+              <w:tab/>
+            </w:r>
+            <w:r>
+              <w:tab/>
+            </w:r>
             <w:r>
               <w:t xml:space="preserve">Pagina </w:t>
             </w:r>
@@ -5989,11 +6032,6 @@
       </w:sdt>
     </w:sdtContent>
   </w:sdt>
-  <w:p>
-    <w:pPr>
-      <w:pStyle w:val="Voettekst"/>
-    </w:pPr>
-  </w:p>
 </w:ftr>
 </file>
 
@@ -7736,7 +7774,7 @@
   <a:extraClrSchemeLst/>
   <a:extLst>
     <a:ext uri="{05A4C25C-085E-4340-85A3-A5531E510DB2}">
-      <thm15:themeFamily xmlns:thm15="http://schemas.microsoft.com/office/thememl/2012/main" xmlns="" name="Office Theme" id="{62F939B6-93AF-4DB8-9C6B-D6C7DFDC589F}" vid="{4A3C46E8-61CC-4603-A589-7422A47A8E4A}"/>
+      <thm15:themeFamily xmlns="" xmlns:thm15="http://schemas.microsoft.com/office/thememl/2012/main" name="Office Theme" id="{62F939B6-93AF-4DB8-9C6B-D6C7DFDC589F}" vid="{4A3C46E8-61CC-4603-A589-7422A47A8E4A}"/>
     </a:ext>
   </a:extLst>
 </a:theme>
@@ -7747,7 +7785,7 @@
 </file>
 
 <file path=customXml/itemProps1.xml><?xml version="1.0" encoding="utf-8"?>
-<ds:datastoreItem xmlns:ds="http://schemas.openxmlformats.org/officeDocument/2006/customXml" ds:itemID="{3ED52B0F-53E6-4A48-A52C-8342E7C82E5E}">
+<ds:datastoreItem xmlns:ds="http://schemas.openxmlformats.org/officeDocument/2006/customXml" ds:itemID="{D28A689E-BA2D-4A43-A842-83B6166D5FDD}">
   <ds:schemaRefs>
     <ds:schemaRef ds:uri="http://schemas.openxmlformats.org/officeDocument/2006/bibliography"/>
   </ds:schemaRefs>

</xml_diff>